<commit_message>
Cập nhật database NoSQL!
</commit_message>
<xml_diff>
--- a/Documents/Server/Data_NoSql/note.docx
+++ b/Documents/Server/Data_NoSql/note.docx
@@ -20,9 +20,11 @@
           <w:szCs w:val="32"/>
           <w:lang w:val="en-US"/>
         </w:rPr>
-        <w:t>Bài đăng</w:t>
-      </w:r>
-      <w:r>
+        <w:t>Bài đăng:</w:t>
+      </w:r>
+    </w:p>
+    <w:p>
+      <w:pPr>
         <w:rPr>
           <w:rFonts w:asciiTheme="majorHAnsi" w:hAnsiTheme="majorHAnsi" w:cstheme="majorHAnsi"/>
           <w:b/>
@@ -30,11 +32,8 @@
           <w:szCs w:val="32"/>
           <w:lang w:val="en-US"/>
         </w:rPr>
-        <w:t>:</w:t>
-      </w:r>
-    </w:p>
-    <w:p>
-      <w:pPr>
+      </w:pPr>
+      <w:r>
         <w:rPr>
           <w:rFonts w:asciiTheme="majorHAnsi" w:hAnsiTheme="majorHAnsi" w:cstheme="majorHAnsi"/>
           <w:b/>
@@ -42,8 +41,11 @@
           <w:szCs w:val="32"/>
           <w:lang w:val="en-US"/>
         </w:rPr>
-      </w:pPr>
-      <w:r>
+        <w:t>- DanhSachYeuCau</w:t>
+      </w:r>
+    </w:p>
+    <w:p>
+      <w:pPr>
         <w:rPr>
           <w:rFonts w:asciiTheme="majorHAnsi" w:hAnsiTheme="majorHAnsi" w:cstheme="majorHAnsi"/>
           <w:b/>
@@ -51,25 +53,13 @@
           <w:szCs w:val="32"/>
           <w:lang w:val="en-US"/>
         </w:rPr>
-        <w:t>- DanhSachYeuCau</w:t>
-      </w:r>
-    </w:p>
-    <w:p>
-      <w:pPr>
-        <w:rPr>
-          <w:rFonts w:asciiTheme="majorHAnsi" w:hAnsiTheme="majorHAnsi" w:cstheme="majorHAnsi"/>
-          <w:b/>
-          <w:sz w:val="32"/>
-          <w:szCs w:val="32"/>
-          <w:lang w:val="en-US"/>
-        </w:rPr>
       </w:pPr>
       <w:r>
         <w:rPr>
           <w:noProof/>
         </w:rPr>
         <w:drawing>
-          <wp:inline distT="0" distB="0" distL="0" distR="0" wp14:anchorId="64252DB6" wp14:editId="01577883">
+          <wp:inline distT="0" distB="0" distL="0" distR="0" wp14:anchorId="3420D460" wp14:editId="6A803A31">
             <wp:extent cx="1990476" cy="790476"/>
             <wp:effectExtent l="0" t="0" r="0" b="0"/>
             <wp:docPr id="7" name="Picture 7"/>
@@ -138,7 +128,7 @@
           <w:noProof/>
         </w:rPr>
         <w:drawing>
-          <wp:inline distT="0" distB="0" distL="0" distR="0" wp14:anchorId="4D872AAB" wp14:editId="557CD19D">
+          <wp:inline distT="0" distB="0" distL="0" distR="0" wp14:anchorId="54456967" wp14:editId="05E97B13">
             <wp:extent cx="2123810" cy="742857"/>
             <wp:effectExtent l="0" t="0" r="0" b="635"/>
             <wp:docPr id="8" name="Picture 8"/>
@@ -226,7 +216,7 @@
           <w:noProof/>
         </w:rPr>
         <w:drawing>
-          <wp:inline distT="0" distB="0" distL="0" distR="0" wp14:anchorId="201CDE2D" wp14:editId="78DEB95C">
+          <wp:inline distT="0" distB="0" distL="0" distR="0" wp14:anchorId="69233588" wp14:editId="06C99400">
             <wp:extent cx="2352381" cy="1504762"/>
             <wp:effectExtent l="0" t="0" r="0" b="635"/>
             <wp:docPr id="1" name="Picture 1"/>
@@ -295,7 +285,7 @@
           <w:noProof/>
         </w:rPr>
         <w:drawing>
-          <wp:inline distT="0" distB="0" distL="0" distR="0" wp14:anchorId="4D75A6B0" wp14:editId="75DB0070">
+          <wp:inline distT="0" distB="0" distL="0" distR="0" wp14:anchorId="7E3F858F" wp14:editId="65F3BCAD">
             <wp:extent cx="2342857" cy="1561905"/>
             <wp:effectExtent l="0" t="0" r="635" b="635"/>
             <wp:docPr id="2" name="Picture 2"/>
@@ -359,18 +349,172 @@
           <w:lang w:val="en-US"/>
         </w:rPr>
       </w:pPr>
+    </w:p>
+    <w:p>
+      <w:pPr>
+        <w:rPr>
+          <w:rFonts w:asciiTheme="majorHAnsi" w:hAnsiTheme="majorHAnsi" w:cstheme="majorHAnsi"/>
+          <w:sz w:val="28"/>
+          <w:szCs w:val="32"/>
+          <w:lang w:val="en-US"/>
+        </w:rPr>
+      </w:pPr>
+    </w:p>
+    <w:p>
+      <w:pPr>
+        <w:rPr>
+          <w:rFonts w:asciiTheme="majorHAnsi" w:hAnsiTheme="majorHAnsi" w:cstheme="majorHAnsi"/>
+          <w:sz w:val="28"/>
+          <w:szCs w:val="32"/>
+          <w:lang w:val="en-US"/>
+        </w:rPr>
+      </w:pPr>
+    </w:p>
+    <w:p>
+      <w:pPr>
+        <w:rPr>
+          <w:rFonts w:asciiTheme="majorHAnsi" w:hAnsiTheme="majorHAnsi" w:cstheme="majorHAnsi"/>
+          <w:sz w:val="28"/>
+          <w:szCs w:val="32"/>
+          <w:lang w:val="en-US"/>
+        </w:rPr>
+      </w:pPr>
+    </w:p>
+    <w:p>
+      <w:pPr>
+        <w:rPr>
+          <w:rFonts w:asciiTheme="majorHAnsi" w:hAnsiTheme="majorHAnsi" w:cstheme="majorHAnsi"/>
+          <w:sz w:val="28"/>
+          <w:szCs w:val="32"/>
+          <w:lang w:val="en-US"/>
+        </w:rPr>
+      </w:pPr>
+      <w:r>
+        <w:rPr>
+          <w:rFonts w:asciiTheme="majorHAnsi" w:hAnsiTheme="majorHAnsi" w:cstheme="majorHAnsi"/>
+          <w:sz w:val="28"/>
+          <w:szCs w:val="32"/>
+          <w:lang w:val="en-US"/>
+        </w:rPr>
+        <w:lastRenderedPageBreak/>
+        <w:t>Phần tài khoản:</w:t>
+      </w:r>
+    </w:p>
+    <w:p>
+      <w:pPr>
+        <w:rPr>
+          <w:rFonts w:asciiTheme="majorHAnsi" w:hAnsiTheme="majorHAnsi" w:cstheme="majorHAnsi"/>
+          <w:sz w:val="28"/>
+          <w:szCs w:val="32"/>
+          <w:lang w:val="en-US"/>
+        </w:rPr>
+      </w:pPr>
+      <w:r>
+        <w:rPr>
+          <w:rFonts w:asciiTheme="majorHAnsi" w:hAnsiTheme="majorHAnsi" w:cstheme="majorHAnsi"/>
+          <w:sz w:val="28"/>
+          <w:szCs w:val="32"/>
+          <w:lang w:val="en-US"/>
+        </w:rPr>
+        <w:t>Gộp yêu cầu vào làm 1. Chia thành 2 nhánh nhỏ yêu cầu gia sư và học viên</w:t>
+      </w:r>
+    </w:p>
+    <w:p>
+      <w:pPr>
+        <w:rPr>
+          <w:rFonts w:asciiTheme="majorHAnsi" w:hAnsiTheme="majorHAnsi" w:cstheme="majorHAnsi"/>
+          <w:sz w:val="28"/>
+          <w:szCs w:val="32"/>
+          <w:lang w:val="en-US"/>
+        </w:rPr>
+      </w:pPr>
+    </w:p>
+    <w:p>
+      <w:pPr>
+        <w:rPr>
+          <w:lang w:val="en-US"/>
+        </w:rPr>
+      </w:pPr>
+      <w:r>
+        <w:rPr>
+          <w:lang w:val="en-US"/>
+        </w:rPr>
+        <w:t>Gộp nhánh bài đăng vào làm 1.</w:t>
+      </w:r>
+    </w:p>
+    <w:p>
+      <w:pPr>
+        <w:rPr>
+          <w:lang w:val="en-US"/>
+        </w:rPr>
+      </w:pPr>
+    </w:p>
+    <w:p>
+      <w:pPr>
+        <w:rPr>
+          <w:lang w:val="en-US"/>
+        </w:rPr>
+      </w:pPr>
+      <w:r>
+        <w:rPr>
+          <w:lang w:val="en-US"/>
+        </w:rPr>
+        <w:t>Phần dataApp</w:t>
+      </w:r>
+    </w:p>
+    <w:p>
+      <w:pPr>
+        <w:rPr>
+          <w:lang w:val="en-US"/>
+        </w:rPr>
+      </w:pPr>
+      <w:r>
+        <w:rPr>
+          <w:lang w:val="en-US"/>
+        </w:rPr>
+        <w:t>Thêm mục học phí theo môn</w:t>
+      </w:r>
+      <w:r>
+        <w:rPr>
+          <w:lang w:val="en-US"/>
+        </w:rPr>
+        <w:t>.</w:t>
+      </w:r>
+    </w:p>
+    <w:p>
+      <w:pPr>
+        <w:rPr>
+          <w:lang w:val="en-US"/>
+        </w:rPr>
+      </w:pPr>
+    </w:p>
+    <w:p>
+      <w:pPr>
+        <w:rPr>
+          <w:lang w:val="en-US"/>
+        </w:rPr>
+      </w:pPr>
+      <w:r>
+        <w:rPr>
+          <w:lang w:val="en-US"/>
+        </w:rPr>
+        <w:t>Phần bài đăng tìm học viên</w:t>
+      </w:r>
+    </w:p>
+    <w:p>
+      <w:pPr>
+        <w:rPr>
+          <w:lang w:val="en-US"/>
+        </w:rPr>
+      </w:pPr>
+      <w:r>
+        <w:rPr>
+          <w:lang w:val="en-US"/>
+        </w:rPr>
+        <w:t>+ Địa chỉ để khu vực ko cần chi tiết</w:t>
+      </w:r>
       <w:bookmarkStart w:id="0" w:name="_GoBack"/>
       <w:bookmarkEnd w:id="0"/>
-    </w:p>
-    <w:p>
-      <w:pPr>
-        <w:rPr>
-          <w:rFonts w:asciiTheme="majorHAnsi" w:hAnsiTheme="majorHAnsi" w:cstheme="majorHAnsi"/>
-          <w:sz w:val="28"/>
-          <w:szCs w:val="32"/>
-          <w:lang w:val="en-US"/>
-        </w:rPr>
-      </w:pPr>
     </w:p>
     <w:sectPr>
       <w:pgSz w:w="11906" w:h="16838"/>
@@ -779,6 +923,7 @@
   <w:style w:type="paragraph" w:default="1" w:styleId="Normal">
     <w:name w:val="Normal"/>
     <w:qFormat/>
+    <w:rsid w:val="004F3118"/>
   </w:style>
   <w:style w:type="character" w:default="1" w:styleId="DefaultParagraphFont">
     <w:name w:val="Default Paragraph Font"/>

</xml_diff>